<commit_message>
update isonic lesson and add .gitignore
</commit_message>
<xml_diff>
--- a/InProgress/iSonic Activity.docx
+++ b/InProgress/iSonic Activity.docx
@@ -100,17 +100,7 @@
           <w:szCs w:val="20"/>
           <w:shd w:val="clear" w:color="auto" w:fill="FFFFFF"/>
         </w:rPr>
-        <w:t>SpeechSDK51.exe</w:t>
-      </w:r>
-      <w:r>
-        <w:rPr>
-          <w:rFonts w:ascii="Segoe UI" w:hAnsi="Segoe UI" w:cs="Segoe UI"/>
-          <w:color w:val="000000"/>
-          <w:sz w:val="20"/>
-          <w:szCs w:val="20"/>
-          <w:shd w:val="clear" w:color="auto" w:fill="FFFFFF"/>
-        </w:rPr>
-        <w:t xml:space="preserve">”. Run the executable once downloaded to install the program. </w:t>
+        <w:t xml:space="preserve">SpeechSDK51.exe”. Run the executable once downloaded to install the program. </w:t>
       </w:r>
     </w:p>
     <w:p>
@@ -173,7 +163,27 @@
           <w:szCs w:val="20"/>
           <w:shd w:val="clear" w:color="auto" w:fill="FFFFFF"/>
         </w:rPr>
-        <w:t xml:space="preserve">). This must be running in the background before you run the </w:t>
+        <w:t>).</w:t>
+      </w:r>
+      <w:r>
+        <w:rPr>
+          <w:rFonts w:ascii="Segoe UI" w:hAnsi="Segoe UI" w:cs="Segoe UI"/>
+          <w:color w:val="000000"/>
+          <w:sz w:val="20"/>
+          <w:szCs w:val="20"/>
+          <w:shd w:val="clear" w:color="auto" w:fill="FFFFFF"/>
+        </w:rPr>
+        <w:t xml:space="preserve"> It should open an empty black terminal window.</w:t>
+      </w:r>
+      <w:r>
+        <w:rPr>
+          <w:rFonts w:ascii="Segoe UI" w:hAnsi="Segoe UI" w:cs="Segoe UI"/>
+          <w:color w:val="000000"/>
+          <w:sz w:val="20"/>
+          <w:szCs w:val="20"/>
+          <w:shd w:val="clear" w:color="auto" w:fill="FFFFFF"/>
+        </w:rPr>
+        <w:t xml:space="preserve"> This must be running in the background before you run the </w:t>
       </w:r>
       <w:proofErr w:type="spellStart"/>
       <w:r>
@@ -263,15 +273,19 @@
     </w:p>
     <w:p>
       <w:r>
-        <w:t xml:space="preserve">The following is a guided tutorial for students, after they’ve been introduced to the program, to follow along to familiarize </w:t>
-      </w:r>
-      <w:proofErr w:type="gramStart"/>
-      <w:r>
-        <w:t>themselves</w:t>
-      </w:r>
-      <w:proofErr w:type="gramEnd"/>
-      <w:r>
-        <w:t xml:space="preserve"> with the tool, learn how sonification can display data, and at the end use the tool to find information about the United States. Advise the students to not use the help menu on F1, but to feel free to use F10 to browse the menu and check out the different commands and shortcuts.</w:t>
+        <w:t xml:space="preserve">The following is </w:t>
+      </w:r>
+      <w:r>
+        <w:t>a guided tutorial for students</w:t>
+      </w:r>
+      <w:r>
+        <w:t xml:space="preserve"> to familiarize themselves with the tool, learn how sonification can display data, and at the end use the tool to find information about the United States. Advise the students to not use the help menu on F1</w:t>
+      </w:r>
+      <w:r>
+        <w:t xml:space="preserve"> (it doesn’t seem to work correctly)</w:t>
+      </w:r>
+      <w:r>
+        <w:t>, but to feel free to use F10 to browse the menu and check out the different commands and shortcuts.</w:t>
       </w:r>
     </w:p>
     <w:p>
@@ -390,18 +404,27 @@
       <w:pPr>
         <w:pStyle w:val="ListParagraph"/>
         <w:numPr>
+          <w:ilvl w:val="1"/>
+          <w:numId w:val="2"/>
+        </w:numPr>
+      </w:pPr>
+      <w:r>
+        <w:t>Reflection: What seems to be the relationship between the beeping sound it makes and the number that the program says?</w:t>
+      </w:r>
+    </w:p>
+    <w:p>
+      <w:pPr>
+        <w:pStyle w:val="ListParagraph"/>
+        <w:numPr>
           <w:ilvl w:val="0"/>
           <w:numId w:val="2"/>
         </w:numPr>
       </w:pPr>
       <w:r>
-        <w:t>Now that you are on information level 3, you should hear a beep, the name of the state, and a number for “</w:t>
-      </w:r>
-      <w:r>
-        <w:t>Population 21-64 years with a disability”</w:t>
-      </w:r>
-      <w:r>
-        <w:t xml:space="preserve">. </w:t>
+        <w:t xml:space="preserve">Now that you are on information level 3, you should hear a beep, the name of the state, and a number for “Population 21-64 years with a disability”. </w:t>
+      </w:r>
+      <w:r>
+        <w:t>As you continue the lesson, feel free to change the information level to whichever is the most helpful for you and what you are trying to do.</w:t>
       </w:r>
     </w:p>
     <w:p>
@@ -424,6 +447,219 @@
           <w:numId w:val="2"/>
         </w:numPr>
       </w:pPr>
+      <w:r>
+        <w:t>Switch to the table using the tab key. It is arranged as a spreadsheet with a list of stat</w:t>
+      </w:r>
+      <w:r>
+        <w:t xml:space="preserve">es in the leftmost column and different columns of statistics to the right. </w:t>
+      </w:r>
+      <w:r>
+        <w:t>You will likely find information levels 2 and 3 most helpful here since</w:t>
+      </w:r>
+      <w:r>
+        <w:t xml:space="preserve"> they announce the name of each column as you move left and right </w:t>
+      </w:r>
+    </w:p>
+    <w:p>
+      <w:pPr>
+        <w:pStyle w:val="ListParagraph"/>
+        <w:numPr>
+          <w:ilvl w:val="0"/>
+          <w:numId w:val="2"/>
+        </w:numPr>
+      </w:pPr>
+      <w:r>
+        <w:t xml:space="preserve">Try using the arrow keys to navigate the </w:t>
+      </w:r>
+      <w:r>
+        <w:t>table</w:t>
+      </w:r>
+      <w:r>
+        <w:t>. If at any point you are lost, press the home key to move to the leftmost column with the state name, or spacebar to make the program announce the state name and its statistics.</w:t>
+      </w:r>
+    </w:p>
+    <w:p>
+      <w:pPr>
+        <w:pStyle w:val="ListParagraph"/>
+        <w:numPr>
+          <w:ilvl w:val="1"/>
+          <w:numId w:val="2"/>
+        </w:numPr>
+      </w:pPr>
+      <w:r>
+        <w:t xml:space="preserve">Activity: Find North Dakota’s number of people 65 and older without a disability, </w:t>
+      </w:r>
+      <w:r>
+        <w:t>and then</w:t>
+      </w:r>
+      <w:r>
+        <w:t xml:space="preserve"> compare it to California’s number of people 65 and older without a disability.</w:t>
+      </w:r>
+    </w:p>
+    <w:p>
+      <w:pPr>
+        <w:pStyle w:val="ListParagraph"/>
+        <w:numPr>
+          <w:ilvl w:val="1"/>
+          <w:numId w:val="2"/>
+        </w:numPr>
+      </w:pPr>
+      <w:r>
+        <w:t xml:space="preserve">Activity: Once you are in the column of people 65 and older without a disability, use tab to return to the map. </w:t>
+      </w:r>
+    </w:p>
+    <w:p>
+      <w:pPr>
+        <w:pStyle w:val="ListParagraph"/>
+        <w:numPr>
+          <w:ilvl w:val="0"/>
+          <w:numId w:val="2"/>
+        </w:numPr>
+      </w:pPr>
+      <w:r>
+        <w:t xml:space="preserve">This visual </w:t>
+      </w:r>
+      <w:r>
+        <w:t>table</w:t>
+      </w:r>
+      <w:r>
+        <w:t xml:space="preserve"> is useful, but there’s much more that we can do with it than just moving around it with an arrow key and looking at individual cells. We’re going to try sorting some of the information now.</w:t>
+      </w:r>
+      <w:r>
+        <w:br/>
+      </w:r>
+      <w:r>
+        <w:br/>
+        <w:t xml:space="preserve">By pressing the ‘O’ key we can order the information in any </w:t>
+      </w:r>
+      <w:r>
+        <w:t>column</w:t>
+      </w:r>
+      <w:r>
+        <w:t xml:space="preserve">.  </w:t>
+      </w:r>
+      <w:r>
+        <w:t xml:space="preserve">By pressing it multiple times, we can cycle through unsorted (default), ascending, and descending order. </w:t>
+      </w:r>
+      <w:r>
+        <w:t>At any time, you can press CTRL-O to return all columns to their default unsorted ordering.</w:t>
+      </w:r>
+      <w:r>
+        <w:br/>
+      </w:r>
+      <w:r>
+        <w:lastRenderedPageBreak/>
+        <w:br/>
+        <w:t>Move to the “Population 21 to 64 years” column. Use the ‘O’ key to sort the data in ascending o</w:t>
+      </w:r>
+      <w:r>
+        <w:t>rder, then move to the top of the spreadsheet.</w:t>
+      </w:r>
+      <w:r>
+        <w:t xml:space="preserve"> Find out what the 5 most populated states are.</w:t>
+      </w:r>
+    </w:p>
+    <w:p>
+      <w:pPr>
+        <w:pStyle w:val="ListParagraph"/>
+        <w:numPr>
+          <w:ilvl w:val="0"/>
+          <w:numId w:val="2"/>
+        </w:numPr>
+      </w:pPr>
+      <w:r>
+        <w:t xml:space="preserve">A common use of geographical data is to identify if certain trends appear in specific regions. For example, in the last step by the names of the states you found and by knowledge of where those states are you may have been able to infer that the most populous states generally sit next to large bodies of water, such as California and the Pacific Ocean, or New York and the Great Lakes. However trends such as these are easier to detect if you can </w:t>
+      </w:r>
+      <w:r>
+        <w:t xml:space="preserve">get the information from a map instead of a spreadsheet. Fortunately, </w:t>
+      </w:r>
+      <w:proofErr w:type="spellStart"/>
+      <w:r>
+        <w:t>iSonic</w:t>
+      </w:r>
+      <w:proofErr w:type="spellEnd"/>
+      <w:r>
+        <w:t xml:space="preserve"> supports sonification of map data.</w:t>
+      </w:r>
+      <w:r>
+        <w:br/>
+      </w:r>
+      <w:r>
+        <w:br/>
+        <w:t xml:space="preserve">We will use the “Filter” tool to select the states that we are interested in, then we will use the (mouse? Screen? </w:t>
+      </w:r>
+      <w:proofErr w:type="spellStart"/>
+      <w:r>
+        <w:t>Trackpad</w:t>
+      </w:r>
+      <w:proofErr w:type="spellEnd"/>
+      <w:r>
+        <w:t xml:space="preserve">?) </w:t>
+      </w:r>
+      <w:proofErr w:type="gramStart"/>
+      <w:r>
+        <w:t>to</w:t>
+      </w:r>
+      <w:proofErr w:type="gramEnd"/>
+      <w:r>
+        <w:t xml:space="preserve"> “listen” to the geography. Press the ‘F’ key to open the filter </w:t>
+      </w:r>
+      <w:r>
+        <w:t>dialog (use the exit bar in the menu to close the dialog)</w:t>
+      </w:r>
+      <w:r>
+        <w:t xml:space="preserve">. This is arranged as a </w:t>
+      </w:r>
+      <w:r>
+        <w:t>li</w:t>
+      </w:r>
+      <w:r>
+        <w:t>st of sliders that “filter out” certain states. Every statistic such as “Population 21 to 64 years” has its own slider that defines a minimum and maximum value for that statistic. If a state falls below the minimum or over the maximum, then it will be “unselected”. The minimum and maximum bars for every statistic default to the lowest and highest state for that statistic, so ever</w:t>
+      </w:r>
+      <w:r>
+        <w:t xml:space="preserve">y state is included by default. </w:t>
+      </w:r>
+      <w:r>
+        <w:br/>
+      </w:r>
+      <w:r>
+        <w:br/>
+      </w:r>
+      <w:r>
+        <w:t xml:space="preserve">We will investigate which states have the highest employment rates for disabled people between 21 and 64 and what region those states are in. First, use the left and right arrow keys to find “Percent employed population 21 to 64 years with a disability”.   </w:t>
+      </w:r>
+      <w:r>
+        <w:t>Like the map and the table, we can use the space bar to get more information, including the current and maximum range. Use the up arrow key to increase the minimu</w:t>
+      </w:r>
+      <w:r>
+        <w:t xml:space="preserve">m bar to about 44.9%. Now only states with employment rates for the disabled above 44.9% will be selected. Close the filter dialog (F10 and arrow keys), go to the table page, move into the </w:t>
+      </w:r>
+      <w:r>
+        <w:t>“Percent employed population 21 to 64 years with a disability”</w:t>
+      </w:r>
+      <w:r>
+        <w:t xml:space="preserve"> column, and return to the map page.</w:t>
+      </w:r>
+      <w:r>
+        <w:br/>
+      </w:r>
+      <w:r>
+        <w:br/>
+      </w:r>
+      <w:r>
+        <w:t xml:space="preserve">Now, </w:t>
+      </w:r>
+      <w:r>
+        <w:t xml:space="preserve">using the touchscreen??? Drawing pad??? </w:t>
+      </w:r>
+      <w:proofErr w:type="gramStart"/>
+      <w:r>
+        <w:t>try</w:t>
+      </w:r>
+      <w:proofErr w:type="gramEnd"/>
+      <w:r>
+        <w:t xml:space="preserve"> panning over the map (with the left mouse button down if necessary). </w:t>
+      </w:r>
       <w:bookmarkStart w:id="0" w:name="_GoBack"/>
       <w:bookmarkEnd w:id="0"/>
     </w:p>

</xml_diff>

<commit_message>
Finish isonic activity for now, needs review
</commit_message>
<xml_diff>
--- a/InProgress/iSonic Activity.docx
+++ b/InProgress/iSonic Activity.docx
@@ -4,15 +4,7 @@
   <w:body>
     <w:p>
       <w:r>
-        <w:t xml:space="preserve">This activity makes use of </w:t>
-      </w:r>
-      <w:proofErr w:type="spellStart"/>
-      <w:r>
-        <w:t>iSonic</w:t>
-      </w:r>
-      <w:proofErr w:type="spellEnd"/>
-      <w:r>
-        <w:t xml:space="preserve"> (</w:t>
+        <w:t>This activity makes use of iSonic (</w:t>
       </w:r>
       <w:hyperlink r:id="rId6" w:history="1">
         <w:r>
@@ -119,29 +111,7 @@
           <w:szCs w:val="20"/>
           <w:shd w:val="clear" w:color="auto" w:fill="FFFFFF"/>
         </w:rPr>
-        <w:t>Once Microsoft Speech SDK 5.1 has been installed, download and run the “</w:t>
-      </w:r>
-      <w:proofErr w:type="spellStart"/>
-      <w:r>
-        <w:rPr>
-          <w:rFonts w:ascii="Segoe UI" w:hAnsi="Segoe UI" w:cs="Segoe UI"/>
-          <w:color w:val="000000"/>
-          <w:sz w:val="20"/>
-          <w:szCs w:val="20"/>
-          <w:shd w:val="clear" w:color="auto" w:fill="FFFFFF"/>
-        </w:rPr>
-        <w:t>SpeechServer</w:t>
-      </w:r>
-      <w:proofErr w:type="spellEnd"/>
-      <w:r>
-        <w:rPr>
-          <w:rFonts w:ascii="Segoe UI" w:hAnsi="Segoe UI" w:cs="Segoe UI"/>
-          <w:color w:val="000000"/>
-          <w:sz w:val="20"/>
-          <w:szCs w:val="20"/>
-          <w:shd w:val="clear" w:color="auto" w:fill="FFFFFF"/>
-        </w:rPr>
-        <w:t>” program from (</w:t>
+        <w:t>Once Microsoft Speech SDK 5.1 has been installed, download and run the “SpeechServer” program from (</w:t>
       </w:r>
       <w:hyperlink r:id="rId8" w:history="1">
         <w:r>
@@ -183,29 +153,7 @@
           <w:szCs w:val="20"/>
           <w:shd w:val="clear" w:color="auto" w:fill="FFFFFF"/>
         </w:rPr>
-        <w:t xml:space="preserve"> This must be running in the background before you run the </w:t>
-      </w:r>
-      <w:proofErr w:type="spellStart"/>
-      <w:r>
-        <w:rPr>
-          <w:rFonts w:ascii="Segoe UI" w:hAnsi="Segoe UI" w:cs="Segoe UI"/>
-          <w:color w:val="000000"/>
-          <w:sz w:val="20"/>
-          <w:szCs w:val="20"/>
-          <w:shd w:val="clear" w:color="auto" w:fill="FFFFFF"/>
-        </w:rPr>
-        <w:t>iSonic</w:t>
-      </w:r>
-      <w:proofErr w:type="spellEnd"/>
-      <w:r>
-        <w:rPr>
-          <w:rFonts w:ascii="Segoe UI" w:hAnsi="Segoe UI" w:cs="Segoe UI"/>
-          <w:color w:val="000000"/>
-          <w:sz w:val="20"/>
-          <w:szCs w:val="20"/>
-          <w:shd w:val="clear" w:color="auto" w:fill="FFFFFF"/>
-        </w:rPr>
-        <w:t xml:space="preserve"> program itself.</w:t>
+        <w:t xml:space="preserve"> This must be running in the background before you run the iSonic program itself.</w:t>
       </w:r>
     </w:p>
     <w:p>
@@ -246,29 +194,7 @@
           <w:szCs w:val="20"/>
           <w:shd w:val="clear" w:color="auto" w:fill="FFFFFF"/>
         </w:rPr>
-        <w:t xml:space="preserve">) and run it, bypassing any warnings that may show up. If it runs correctly, it was making a beeping sound and </w:t>
-      </w:r>
-      <w:proofErr w:type="gramStart"/>
-      <w:r>
-        <w:rPr>
-          <w:rFonts w:ascii="Segoe UI" w:hAnsi="Segoe UI" w:cs="Segoe UI"/>
-          <w:color w:val="000000"/>
-          <w:sz w:val="20"/>
-          <w:szCs w:val="20"/>
-          <w:shd w:val="clear" w:color="auto" w:fill="FFFFFF"/>
-        </w:rPr>
-        <w:t>play</w:t>
-      </w:r>
-      <w:proofErr w:type="gramEnd"/>
-      <w:r>
-        <w:rPr>
-          <w:rFonts w:ascii="Segoe UI" w:hAnsi="Segoe UI" w:cs="Segoe UI"/>
-          <w:color w:val="000000"/>
-          <w:sz w:val="20"/>
-          <w:szCs w:val="20"/>
-          <w:shd w:val="clear" w:color="auto" w:fill="FFFFFF"/>
-        </w:rPr>
-        <w:t xml:space="preserve"> an introductory message.</w:t>
+        <w:t>) and run it, bypassing any warnings that may show up. If it runs correctly, it was making a beeping sound and play an introductory message.</w:t>
       </w:r>
     </w:p>
     <w:p>
@@ -303,23 +229,7 @@
       </w:pPr>
       <w:r>
         <w:lastRenderedPageBreak/>
-        <w:t xml:space="preserve">Once </w:t>
-      </w:r>
-      <w:proofErr w:type="spellStart"/>
-      <w:r>
-        <w:t>iSonic</w:t>
-      </w:r>
-      <w:proofErr w:type="spellEnd"/>
-      <w:r>
-        <w:t xml:space="preserve"> has started up, you will be on a page showing a </w:t>
-      </w:r>
-      <w:proofErr w:type="spellStart"/>
-      <w:r>
-        <w:t>scattergraph</w:t>
-      </w:r>
-      <w:proofErr w:type="spellEnd"/>
-      <w:r>
-        <w:t xml:space="preserve"> of some of the data. For now we will ignore this. Try using the tab key to cycle through the different displays. You should hear it announce what each </w:t>
+        <w:t xml:space="preserve">Once iSonic has started up, you will be on a page showing a scattergraph of some of the data. For now we will ignore this. Try using the tab key to cycle through the different displays. You should hear it announce what each </w:t>
       </w:r>
       <w:r>
         <w:t>page is when you change to it.</w:t>
@@ -571,38 +481,14 @@
         <w:t xml:space="preserve">A common use of geographical data is to identify if certain trends appear in specific regions. For example, in the last step by the names of the states you found and by knowledge of where those states are you may have been able to infer that the most populous states generally sit next to large bodies of water, such as California and the Pacific Ocean, or New York and the Great Lakes. However trends such as these are easier to detect if you can </w:t>
       </w:r>
       <w:r>
-        <w:t xml:space="preserve">get the information from a map instead of a spreadsheet. Fortunately, </w:t>
-      </w:r>
-      <w:proofErr w:type="spellStart"/>
-      <w:r>
-        <w:t>iSonic</w:t>
-      </w:r>
-      <w:proofErr w:type="spellEnd"/>
-      <w:r>
-        <w:t xml:space="preserve"> supports sonification of map data.</w:t>
+        <w:t>get the information from a map instead of a spreadsheet. Fortunately, iSonic supports sonification of map data.</w:t>
       </w:r>
       <w:r>
         <w:br/>
       </w:r>
       <w:r>
         <w:br/>
-        <w:t xml:space="preserve">We will use the “Filter” tool to select the states that we are interested in, then we will use the (mouse? Screen? </w:t>
-      </w:r>
-      <w:proofErr w:type="spellStart"/>
-      <w:r>
-        <w:t>Trackpad</w:t>
-      </w:r>
-      <w:proofErr w:type="spellEnd"/>
-      <w:r>
-        <w:t xml:space="preserve">?) </w:t>
-      </w:r>
-      <w:proofErr w:type="gramStart"/>
-      <w:r>
-        <w:t>to</w:t>
-      </w:r>
-      <w:proofErr w:type="gramEnd"/>
-      <w:r>
-        <w:t xml:space="preserve"> “listen” to the geography. Press the ‘F’ key to open the filter </w:t>
+        <w:t xml:space="preserve">We will use the “Filter” tool to select the states that we are interested in, then we will use the (mouse? Screen? Trackpad?) to “listen” to the geography. Press the ‘F’ key to open the filter </w:t>
       </w:r>
       <w:r>
         <w:t>dialog (use the exit bar in the menu to close the dialog)</w:t>
@@ -632,13 +518,7 @@
         <w:t>Like the map and the table, we can use the space bar to get more information, including the current and maximum range. Use the up arrow key to increase the minimu</w:t>
       </w:r>
       <w:r>
-        <w:t xml:space="preserve">m bar to about 44.9%. Now only states with employment rates for the disabled above 44.9% will be selected. Close the filter dialog (F10 and arrow keys), go to the table page, move into the </w:t>
-      </w:r>
-      <w:r>
-        <w:t>“Percent employed population 21 to 64 years with a disability”</w:t>
-      </w:r>
-      <w:r>
-        <w:t xml:space="preserve"> column, and return to the map page.</w:t>
+        <w:t>m bar to about 44.9%. Now only states with employment rates for the disabled above 44.9% will be selected. Close the filter dialog (F10 and arrow keys), go to the table page, move into the “Percent employed population 21 to 64 years with a disability” column, and return to the map page.</w:t>
       </w:r>
       <w:r>
         <w:br/>
@@ -650,15 +530,43 @@
         <w:t xml:space="preserve">Now, </w:t>
       </w:r>
       <w:r>
-        <w:t xml:space="preserve">using the touchscreen??? Drawing pad??? </w:t>
-      </w:r>
-      <w:proofErr w:type="gramStart"/>
-      <w:r>
-        <w:t>try</w:t>
-      </w:r>
-      <w:proofErr w:type="gramEnd"/>
-      <w:r>
-        <w:t xml:space="preserve"> panning over the map (with the left mouse button down if necessary). </w:t>
+        <w:t xml:space="preserve">using the touchscreen??? Drawing pad??? try </w:t>
+      </w:r>
+      <w:r>
+        <w:t>dragging</w:t>
+      </w:r>
+      <w:r>
+        <w:t xml:space="preserve"> over the map (with the left mouse button down if necessary). </w:t>
+      </w:r>
+      <w:r>
+        <w:t>The states that have been unselected will make soft piano-like notes when you drag over them, but those that are still selected will continue to make high pitched trilling sounds. By dragging over the map and listening to where the selected states are, you should be able to identify a large region with high employment rates for people with disabilities. Which region is it?</w:t>
+      </w:r>
+    </w:p>
+    <w:p>
+      <w:pPr>
+        <w:pStyle w:val="ListParagraph"/>
+        <w:numPr>
+          <w:ilvl w:val="1"/>
+          <w:numId w:val="2"/>
+        </w:numPr>
+      </w:pPr>
+      <w:r>
+        <w:t>Challenge: You can use more than one filter at a time</w:t>
+      </w:r>
+      <w:r>
+        <w:t xml:space="preserve"> for more complicated analysis of the map</w:t>
+      </w:r>
+      <w:r>
+        <w:t xml:space="preserve">. Use the options in the </w:t>
+      </w:r>
+      <w:r>
+        <w:t xml:space="preserve">filter </w:t>
+      </w:r>
+      <w:r>
+        <w:t>menu</w:t>
+      </w:r>
+      <w:r>
+        <w:t xml:space="preserve"> and two or more filter sliders to investigate a question of your own choosing.</w:t>
       </w:r>
       <w:bookmarkStart w:id="0" w:name="_GoBack"/>
       <w:bookmarkEnd w:id="0"/>

</xml_diff>

<commit_message>
Revise iSonic tutorial activity
</commit_message>
<xml_diff>
--- a/InProgress/iSonic Activity.docx
+++ b/InProgress/iSonic Activity.docx
@@ -4,7 +4,15 @@
   <w:body>
     <w:p>
       <w:r>
-        <w:t>This activity makes use of iSonic (</w:t>
+        <w:t xml:space="preserve">This activity makes use of </w:t>
+      </w:r>
+      <w:proofErr w:type="spellStart"/>
+      <w:r>
+        <w:t>iSonic</w:t>
+      </w:r>
+      <w:proofErr w:type="spellEnd"/>
+      <w:r>
+        <w:t xml:space="preserve"> (</w:t>
       </w:r>
       <w:hyperlink r:id="rId6" w:history="1">
         <w:r>
@@ -92,7 +100,27 @@
           <w:szCs w:val="20"/>
           <w:shd w:val="clear" w:color="auto" w:fill="FFFFFF"/>
         </w:rPr>
-        <w:t xml:space="preserve">SpeechSDK51.exe”. Run the executable once downloaded to install the program. </w:t>
+        <w:t>Speec</w:t>
+      </w:r>
+      <w:r>
+        <w:rPr>
+          <w:rFonts w:ascii="Segoe UI" w:hAnsi="Segoe UI" w:cs="Segoe UI"/>
+          <w:color w:val="000000"/>
+          <w:sz w:val="20"/>
+          <w:szCs w:val="20"/>
+          <w:shd w:val="clear" w:color="auto" w:fill="FFFFFF"/>
+        </w:rPr>
+        <w:t xml:space="preserve">hSDK51.exe”. Run the executable </w:t>
+      </w:r>
+      <w:r>
+        <w:rPr>
+          <w:rFonts w:ascii="Segoe UI" w:hAnsi="Segoe UI" w:cs="Segoe UI"/>
+          <w:color w:val="000000"/>
+          <w:sz w:val="20"/>
+          <w:szCs w:val="20"/>
+          <w:shd w:val="clear" w:color="auto" w:fill="FFFFFF"/>
+        </w:rPr>
+        <w:t xml:space="preserve">to install the program. </w:t>
       </w:r>
     </w:p>
     <w:p>
@@ -111,7 +139,29 @@
           <w:szCs w:val="20"/>
           <w:shd w:val="clear" w:color="auto" w:fill="FFFFFF"/>
         </w:rPr>
-        <w:t>Once Microsoft Speech SDK 5.1 has been installed, download and run the “SpeechServer” program from (</w:t>
+        <w:t>Once Microsoft Speech SDK 5.1 has been installed, download and run the “</w:t>
+      </w:r>
+      <w:proofErr w:type="spellStart"/>
+      <w:r>
+        <w:rPr>
+          <w:rFonts w:ascii="Segoe UI" w:hAnsi="Segoe UI" w:cs="Segoe UI"/>
+          <w:color w:val="000000"/>
+          <w:sz w:val="20"/>
+          <w:szCs w:val="20"/>
+          <w:shd w:val="clear" w:color="auto" w:fill="FFFFFF"/>
+        </w:rPr>
+        <w:t>SpeechServer</w:t>
+      </w:r>
+      <w:proofErr w:type="spellEnd"/>
+      <w:r>
+        <w:rPr>
+          <w:rFonts w:ascii="Segoe UI" w:hAnsi="Segoe UI" w:cs="Segoe UI"/>
+          <w:color w:val="000000"/>
+          <w:sz w:val="20"/>
+          <w:szCs w:val="20"/>
+          <w:shd w:val="clear" w:color="auto" w:fill="FFFFFF"/>
+        </w:rPr>
+        <w:t>” program from (</w:t>
       </w:r>
       <w:hyperlink r:id="rId8" w:history="1">
         <w:r>
@@ -153,7 +203,29 @@
           <w:szCs w:val="20"/>
           <w:shd w:val="clear" w:color="auto" w:fill="FFFFFF"/>
         </w:rPr>
-        <w:t xml:space="preserve"> This must be running in the background before you run the iSonic program itself.</w:t>
+        <w:t xml:space="preserve"> This must be running in the background before you run the </w:t>
+      </w:r>
+      <w:proofErr w:type="spellStart"/>
+      <w:r>
+        <w:rPr>
+          <w:rFonts w:ascii="Segoe UI" w:hAnsi="Segoe UI" w:cs="Segoe UI"/>
+          <w:color w:val="000000"/>
+          <w:sz w:val="20"/>
+          <w:szCs w:val="20"/>
+          <w:shd w:val="clear" w:color="auto" w:fill="FFFFFF"/>
+        </w:rPr>
+        <w:t>iSonic</w:t>
+      </w:r>
+      <w:proofErr w:type="spellEnd"/>
+      <w:r>
+        <w:rPr>
+          <w:rFonts w:ascii="Segoe UI" w:hAnsi="Segoe UI" w:cs="Segoe UI"/>
+          <w:color w:val="000000"/>
+          <w:sz w:val="20"/>
+          <w:szCs w:val="20"/>
+          <w:shd w:val="clear" w:color="auto" w:fill="FFFFFF"/>
+        </w:rPr>
+        <w:t xml:space="preserve"> program.</w:t>
       </w:r>
     </w:p>
     <w:p>
@@ -172,7 +244,49 @@
           <w:szCs w:val="20"/>
           <w:shd w:val="clear" w:color="auto" w:fill="FFFFFF"/>
         </w:rPr>
-        <w:t>Download the 2003 Disability and Census Data with scatterplot, table, and map from (</w:t>
+        <w:t>Download the 2003 Disability and Census Data with scatterplot, table, and map</w:t>
+      </w:r>
+      <w:r>
+        <w:rPr>
+          <w:rFonts w:ascii="Segoe UI" w:hAnsi="Segoe UI" w:cs="Segoe UI"/>
+          <w:color w:val="000000"/>
+          <w:sz w:val="20"/>
+          <w:szCs w:val="20"/>
+          <w:shd w:val="clear" w:color="auto" w:fill="FFFFFF"/>
+        </w:rPr>
+        <w:t xml:space="preserve"> </w:t>
+      </w:r>
+      <w:proofErr w:type="spellStart"/>
+      <w:r>
+        <w:rPr>
+          <w:rFonts w:ascii="Segoe UI" w:hAnsi="Segoe UI" w:cs="Segoe UI"/>
+          <w:color w:val="000000"/>
+          <w:sz w:val="20"/>
+          <w:szCs w:val="20"/>
+          <w:shd w:val="clear" w:color="auto" w:fill="FFFFFF"/>
+        </w:rPr>
+        <w:t>iSonic</w:t>
+      </w:r>
+      <w:proofErr w:type="spellEnd"/>
+      <w:r>
+        <w:rPr>
+          <w:rFonts w:ascii="Segoe UI" w:hAnsi="Segoe UI" w:cs="Segoe UI"/>
+          <w:color w:val="000000"/>
+          <w:sz w:val="20"/>
+          <w:szCs w:val="20"/>
+          <w:shd w:val="clear" w:color="auto" w:fill="FFFFFF"/>
+        </w:rPr>
+        <w:t xml:space="preserve"> version</w:t>
+      </w:r>
+      <w:r>
+        <w:rPr>
+          <w:rFonts w:ascii="Segoe UI" w:hAnsi="Segoe UI" w:cs="Segoe UI"/>
+          <w:color w:val="000000"/>
+          <w:sz w:val="20"/>
+          <w:szCs w:val="20"/>
+          <w:shd w:val="clear" w:color="auto" w:fill="FFFFFF"/>
+        </w:rPr>
+        <w:t xml:space="preserve"> from (</w:t>
       </w:r>
       <w:hyperlink r:id="rId9" w:history="1">
         <w:r>
@@ -194,7 +308,17 @@
           <w:szCs w:val="20"/>
           <w:shd w:val="clear" w:color="auto" w:fill="FFFFFF"/>
         </w:rPr>
-        <w:t>) and run it, bypassing any warnings that may show up. If it runs correctly, it was making a beeping sound and play an introductory message.</w:t>
+        <w:t xml:space="preserve">) and run it, bypassing any warnings that may show up. If it runs correctly, it </w:t>
+      </w:r>
+      <w:r>
+        <w:rPr>
+          <w:rFonts w:ascii="Segoe UI" w:hAnsi="Segoe UI" w:cs="Segoe UI"/>
+          <w:color w:val="000000"/>
+          <w:sz w:val="20"/>
+          <w:szCs w:val="20"/>
+          <w:shd w:val="clear" w:color="auto" w:fill="FFFFFF"/>
+        </w:rPr>
+        <w:t>will make a chiming sound and play an introductory message.</w:t>
       </w:r>
     </w:p>
     <w:p>
@@ -217,6 +341,15 @@
     <w:p>
       <w:r>
         <w:br w:type="page"/>
+      </w:r>
+    </w:p>
+    <w:p>
+      <w:r>
+        <w:rPr>
+          <w:b/>
+        </w:rPr>
+        <w:lastRenderedPageBreak/>
+        <w:t>Student Tutorial</w:t>
       </w:r>
     </w:p>
     <w:p>
@@ -228,8 +361,23 @@
         </w:numPr>
       </w:pPr>
       <w:r>
-        <w:lastRenderedPageBreak/>
-        <w:t xml:space="preserve">Once iSonic has started up, you will be on a page showing a scattergraph of some of the data. For now we will ignore this. Try using the tab key to cycle through the different displays. You should hear it announce what each </w:t>
+        <w:t xml:space="preserve">Once </w:t>
+      </w:r>
+      <w:proofErr w:type="spellStart"/>
+      <w:r>
+        <w:t>iSonic</w:t>
+      </w:r>
+      <w:proofErr w:type="spellEnd"/>
+      <w:r>
+        <w:t xml:space="preserve"> has started up, you will be on a page showing a </w:t>
+      </w:r>
+      <w:proofErr w:type="spellStart"/>
+      <w:r>
+        <w:t>scattergraph</w:t>
+      </w:r>
+      <w:proofErr w:type="spellEnd"/>
+      <w:r>
+        <w:t xml:space="preserve"> of some of the data. For now we will ignore this. Try using the tab key to cycle through the different displays. You should hear it announce what each </w:t>
       </w:r>
       <w:r>
         <w:t>page is when you change to it.</w:t>
@@ -265,7 +413,16 @@
         <w:t xml:space="preserve">. </w:t>
       </w:r>
       <w:r>
-        <w:t>By pressing the space bar, you can hear far more information about your current state.</w:t>
+        <w:t xml:space="preserve">By pressing the space bar, you can hear </w:t>
+      </w:r>
+      <w:r>
+        <w:t>complete</w:t>
+      </w:r>
+      <w:r>
+        <w:t xml:space="preserve"> information about </w:t>
+      </w:r>
+      <w:r>
+        <w:t>the state you are on.</w:t>
       </w:r>
     </w:p>
     <w:p>
@@ -319,7 +476,13 @@
         </w:numPr>
       </w:pPr>
       <w:r>
-        <w:t>Reflection: What seems to be the relationship between the beeping sound it makes and the number that the program says?</w:t>
+        <w:t xml:space="preserve">Reflection: What seems to be the relationship between the beeping sound it makes and the number </w:t>
+      </w:r>
+      <w:r>
+        <w:t>said by the program</w:t>
+      </w:r>
+      <w:r>
+        <w:t>?</w:t>
       </w:r>
     </w:p>
     <w:p>
@@ -364,10 +527,10 @@
         <w:t xml:space="preserve">es in the leftmost column and different columns of statistics to the right. </w:t>
       </w:r>
       <w:r>
-        <w:t>You will likely find information levels 2 and 3 most helpful here since</w:t>
-      </w:r>
-      <w:r>
-        <w:t xml:space="preserve"> they announce the name of each column as you move left and right </w:t>
+        <w:t>Switch to information level two or three to hear the column names every time you move into a new column.</w:t>
+      </w:r>
+      <w:r>
+        <w:t xml:space="preserve"> </w:t>
       </w:r>
     </w:p>
     <w:p>
@@ -452,13 +615,16 @@
         <w:t xml:space="preserve">By pressing it multiple times, we can cycle through unsorted (default), ascending, and descending order. </w:t>
       </w:r>
       <w:r>
-        <w:t>At any time, you can press CTRL-O to return all columns to their default unsorted ordering.</w:t>
+        <w:t xml:space="preserve">At any time, </w:t>
+      </w:r>
+      <w:r>
+        <w:lastRenderedPageBreak/>
+        <w:t>you can press CTRL-O to return all columns to their default unsorted ordering.</w:t>
       </w:r>
       <w:r>
         <w:br/>
       </w:r>
       <w:r>
-        <w:lastRenderedPageBreak/>
         <w:br/>
         <w:t>Move to the “Population 21 to 64 years” column. Use the ‘O’ key to sort the data in ascending o</w:t>
       </w:r>
@@ -478,17 +644,35 @@
         </w:numPr>
       </w:pPr>
       <w:r>
-        <w:t xml:space="preserve">A common use of geographical data is to identify if certain trends appear in specific regions. For example, in the last step by the names of the states you found and by knowledge of where those states are you may have been able to infer that the most populous states generally sit next to large bodies of water, such as California and the Pacific Ocean, or New York and the Great Lakes. However trends such as these are easier to detect if you can </w:t>
-      </w:r>
-      <w:r>
-        <w:t>get the information from a map instead of a spreadsheet. Fortunately, iSonic supports sonification of map data.</w:t>
+        <w:t xml:space="preserve">A common use of geographical data is to identify </w:t>
+      </w:r>
+      <w:r>
+        <w:t>relationships between geographic information and other trends</w:t>
+      </w:r>
+      <w:r>
+        <w:t xml:space="preserve">. These trends are often difficult to see when you’re analyzing a spreadsheet, but are apparent once you are analyzing the data on a map. </w:t>
+      </w:r>
+      <w:proofErr w:type="spellStart"/>
+      <w:proofErr w:type="gramStart"/>
+      <w:r>
+        <w:t>iSonic’s</w:t>
+      </w:r>
+      <w:proofErr w:type="spellEnd"/>
+      <w:proofErr w:type="gramEnd"/>
+      <w:r>
+        <w:t xml:space="preserve"> sonification abilities will let us listen to the geography instead of seeing it. We will use these features to analyze which area of the United States has the highest employment rate for 21 to 64 year olds with disabilities. </w:t>
       </w:r>
       <w:r>
         <w:br/>
       </w:r>
       <w:r>
         <w:br/>
-        <w:t xml:space="preserve">We will use the “Filter” tool to select the states that we are interested in, then we will use the (mouse? Screen? Trackpad?) to “listen” to the geography. Press the ‘F’ key to open the filter </w:t>
+      </w:r>
+      <w:r>
+        <w:t>First, we will use the “filter” tool to select only the states we are interested in</w:t>
+      </w:r>
+      <w:r>
+        <w:t xml:space="preserve">. Press the ‘F’ key to open the filter </w:t>
       </w:r>
       <w:r>
         <w:t>dialog (use the exit bar in the menu to close the dialog)</w:t>
@@ -530,7 +714,15 @@
         <w:t xml:space="preserve">Now, </w:t>
       </w:r>
       <w:r>
-        <w:t xml:space="preserve">using the touchscreen??? Drawing pad??? try </w:t>
+        <w:t xml:space="preserve">using the touchscreen??? Drawing pad??? </w:t>
+      </w:r>
+      <w:proofErr w:type="gramStart"/>
+      <w:r>
+        <w:t>try</w:t>
+      </w:r>
+      <w:proofErr w:type="gramEnd"/>
+      <w:r>
+        <w:t xml:space="preserve"> </w:t>
       </w:r>
       <w:r>
         <w:t>dragging</w:t>
@@ -562,14 +754,14 @@
       <w:r>
         <w:t xml:space="preserve">filter </w:t>
       </w:r>
-      <w:r>
-        <w:t>menu</w:t>
-      </w:r>
-      <w:r>
-        <w:t xml:space="preserve"> and two or more filter sliders to investigate a question of your own choosing.</w:t>
-      </w:r>
       <w:bookmarkStart w:id="0" w:name="_GoBack"/>
       <w:bookmarkEnd w:id="0"/>
+      <w:r>
+        <w:t>menu</w:t>
+      </w:r>
+      <w:r>
+        <w:t xml:space="preserve"> and two or more filter sliders to investigate a question of your own choosing.</w:t>
+      </w:r>
     </w:p>
     <w:sectPr>
       <w:pgSz w:w="12240" w:h="15840"/>

</xml_diff>

<commit_message>
Update iSonic activity to follow ECS format
</commit_message>
<xml_diff>
--- a/InProgress/iSonic Activity.docx
+++ b/InProgress/iSonic Activity.docx
@@ -4,15 +4,228 @@
   <w:body>
     <w:p>
       <w:r>
-        <w:t xml:space="preserve">This activity makes use of </w:t>
-      </w:r>
-      <w:proofErr w:type="spellStart"/>
-      <w:r>
-        <w:t>iSonic</w:t>
-      </w:r>
-      <w:proofErr w:type="spellEnd"/>
-      <w:r>
-        <w:t xml:space="preserve"> (</w:t>
+        <w:t>Instructional Days: 11-14</w:t>
+      </w:r>
+    </w:p>
+    <w:p>
+      <w:r>
+        <w:t xml:space="preserve">Topic Description: </w:t>
+      </w:r>
+      <w:r>
+        <w:t>In this lesson, students learn how computers can be used</w:t>
+      </w:r>
+      <w:r>
+        <w:t xml:space="preserve"> as a tool for visualizing and understanding data. Sonification, the transformation of data into sound, is explored in particular.</w:t>
+      </w:r>
+    </w:p>
+    <w:p>
+      <w:r>
+        <w:rPr>
+          <w:b/>
+        </w:rPr>
+        <w:t>Objectives</w:t>
+      </w:r>
+      <w:r>
+        <w:t>:</w:t>
+      </w:r>
+    </w:p>
+    <w:p>
+      <w:r>
+        <w:t>The student will be able to:</w:t>
+      </w:r>
+    </w:p>
+    <w:p>
+      <w:pPr>
+        <w:pStyle w:val="ListParagraph"/>
+        <w:numPr>
+          <w:ilvl w:val="0"/>
+          <w:numId w:val="3"/>
+        </w:numPr>
+      </w:pPr>
+      <w:r>
+        <w:t>Explain how computers can be used as tools for visualizing data and interpreting data</w:t>
+      </w:r>
+    </w:p>
+    <w:p>
+      <w:pPr>
+        <w:pStyle w:val="ListParagraph"/>
+        <w:numPr>
+          <w:ilvl w:val="0"/>
+          <w:numId w:val="3"/>
+        </w:numPr>
+      </w:pPr>
+      <w:r>
+        <w:t>Explore relationships between different statistics and geographical location.</w:t>
+      </w:r>
+    </w:p>
+    <w:p>
+      <w:pPr>
+        <w:pStyle w:val="ListParagraph"/>
+        <w:numPr>
+          <w:ilvl w:val="0"/>
+          <w:numId w:val="3"/>
+        </w:numPr>
+      </w:pPr>
+      <w:r>
+        <w:t>Create their own hypotheses and test them using data.</w:t>
+      </w:r>
+      <w:r>
+        <w:tab/>
+      </w:r>
+    </w:p>
+    <w:p>
+      <w:r>
+        <w:rPr>
+          <w:b/>
+        </w:rPr>
+        <w:t>Outline of the Lesson:</w:t>
+      </w:r>
+    </w:p>
+    <w:p>
+      <w:pPr>
+        <w:pStyle w:val="ListParagraph"/>
+        <w:numPr>
+          <w:ilvl w:val="0"/>
+          <w:numId w:val="4"/>
+        </w:numPr>
+      </w:pPr>
+      <w:r>
+        <w:t xml:space="preserve">Journal: </w:t>
+      </w:r>
+      <w:r>
+        <w:t>In what ways can data be stored? In what ways can it be transmitted? (5 minutes)</w:t>
+      </w:r>
+    </w:p>
+    <w:p>
+      <w:pPr>
+        <w:pStyle w:val="ListParagraph"/>
+        <w:numPr>
+          <w:ilvl w:val="0"/>
+          <w:numId w:val="4"/>
+        </w:numPr>
+      </w:pPr>
+      <w:r>
+        <w:t>Discussion: Have students share their answers. Some examples are tables, journals, databases, graphs, text (like a stock exchange), voice, sonification… Guide them toward the idea that data can also be represented as sound in a way deeper than just saying numbers. (20 minutes)</w:t>
+      </w:r>
+    </w:p>
+    <w:p>
+      <w:pPr>
+        <w:pStyle w:val="ListParagraph"/>
+        <w:numPr>
+          <w:ilvl w:val="0"/>
+          <w:numId w:val="4"/>
+        </w:numPr>
+      </w:pPr>
+      <w:r>
+        <w:t>Examples of sonification?</w:t>
+      </w:r>
+    </w:p>
+    <w:p>
+      <w:pPr>
+        <w:pStyle w:val="ListParagraph"/>
+        <w:numPr>
+          <w:ilvl w:val="0"/>
+          <w:numId w:val="4"/>
+        </w:numPr>
+      </w:pPr>
+      <w:r>
+        <w:t>Introduction to iSonic and geographical sonification (15 minutes)</w:t>
+      </w:r>
+    </w:p>
+    <w:p>
+      <w:pPr>
+        <w:pStyle w:val="ListParagraph"/>
+        <w:numPr>
+          <w:ilvl w:val="0"/>
+          <w:numId w:val="4"/>
+        </w:numPr>
+      </w:pPr>
+      <w:r>
+        <w:t>Stud</w:t>
+      </w:r>
+      <w:r>
+        <w:t>ents follow tutorial below (??? Minutes)</w:t>
+      </w:r>
+    </w:p>
+    <w:p>
+      <w:r>
+        <w:rPr>
+          <w:b/>
+        </w:rPr>
+        <w:t>Student Activities</w:t>
+      </w:r>
+      <w:r>
+        <w:t>:</w:t>
+      </w:r>
+    </w:p>
+    <w:p>
+      <w:pPr>
+        <w:pStyle w:val="ListParagraph"/>
+        <w:numPr>
+          <w:ilvl w:val="0"/>
+          <w:numId w:val="5"/>
+        </w:numPr>
+      </w:pPr>
+      <w:r>
+        <w:t>Discuss methods of storing and transmitting data.</w:t>
+      </w:r>
+    </w:p>
+    <w:p>
+      <w:pPr>
+        <w:pStyle w:val="ListParagraph"/>
+        <w:numPr>
+          <w:ilvl w:val="0"/>
+          <w:numId w:val="5"/>
+        </w:numPr>
+      </w:pPr>
+      <w:r>
+        <w:t>Listen to examples of sonification.</w:t>
+      </w:r>
+    </w:p>
+    <w:p>
+      <w:pPr>
+        <w:pStyle w:val="ListParagraph"/>
+        <w:numPr>
+          <w:ilvl w:val="0"/>
+          <w:numId w:val="5"/>
+        </w:numPr>
+      </w:pPr>
+      <w:r>
+        <w:t>Learn to use iSonic</w:t>
+      </w:r>
+    </w:p>
+    <w:p>
+      <w:pPr>
+        <w:pStyle w:val="ListParagraph"/>
+        <w:numPr>
+          <w:ilvl w:val="0"/>
+          <w:numId w:val="5"/>
+        </w:numPr>
+      </w:pPr>
+      <w:r>
+        <w:t>Create and investigate their own hypotheses on geographical data using iSonic.</w:t>
+      </w:r>
+    </w:p>
+    <w:p/>
+    <w:p>
+      <w:r>
+        <w:rPr>
+          <w:b/>
+        </w:rPr>
+        <w:t>Resources</w:t>
+      </w:r>
+      <w:r>
+        <w:rPr>
+          <w:b/>
+        </w:rPr>
+        <w:t>:</w:t>
+      </w:r>
+      <w:bookmarkStart w:id="0" w:name="_GoBack"/>
+      <w:bookmarkEnd w:id="0"/>
+    </w:p>
+    <w:p>
+      <w:r>
+        <w:t>This activity makes use of iSonic (</w:t>
       </w:r>
       <w:hyperlink r:id="rId6" w:history="1">
         <w:r>
@@ -139,29 +352,8 @@
           <w:szCs w:val="20"/>
           <w:shd w:val="clear" w:color="auto" w:fill="FFFFFF"/>
         </w:rPr>
-        <w:t>Once Microsoft Speech SDK 5.1 has been installed, download and run the “</w:t>
-      </w:r>
-      <w:proofErr w:type="spellStart"/>
-      <w:r>
-        <w:rPr>
-          <w:rFonts w:ascii="Segoe UI" w:hAnsi="Segoe UI" w:cs="Segoe UI"/>
-          <w:color w:val="000000"/>
-          <w:sz w:val="20"/>
-          <w:szCs w:val="20"/>
-          <w:shd w:val="clear" w:color="auto" w:fill="FFFFFF"/>
-        </w:rPr>
-        <w:t>SpeechServer</w:t>
-      </w:r>
-      <w:proofErr w:type="spellEnd"/>
-      <w:r>
-        <w:rPr>
-          <w:rFonts w:ascii="Segoe UI" w:hAnsi="Segoe UI" w:cs="Segoe UI"/>
-          <w:color w:val="000000"/>
-          <w:sz w:val="20"/>
-          <w:szCs w:val="20"/>
-          <w:shd w:val="clear" w:color="auto" w:fill="FFFFFF"/>
-        </w:rPr>
-        <w:t>” program from (</w:t>
+        <w:lastRenderedPageBreak/>
+        <w:t>Once Microsoft Speech SDK 5.1 has been installed, download and run the “SpeechServer” program from (</w:t>
       </w:r>
       <w:hyperlink r:id="rId8" w:history="1">
         <w:r>
@@ -203,29 +395,7 @@
           <w:szCs w:val="20"/>
           <w:shd w:val="clear" w:color="auto" w:fill="FFFFFF"/>
         </w:rPr>
-        <w:t xml:space="preserve"> This must be running in the background before you run the </w:t>
-      </w:r>
-      <w:proofErr w:type="spellStart"/>
-      <w:r>
-        <w:rPr>
-          <w:rFonts w:ascii="Segoe UI" w:hAnsi="Segoe UI" w:cs="Segoe UI"/>
-          <w:color w:val="000000"/>
-          <w:sz w:val="20"/>
-          <w:szCs w:val="20"/>
-          <w:shd w:val="clear" w:color="auto" w:fill="FFFFFF"/>
-        </w:rPr>
-        <w:t>iSonic</w:t>
-      </w:r>
-      <w:proofErr w:type="spellEnd"/>
-      <w:r>
-        <w:rPr>
-          <w:rFonts w:ascii="Segoe UI" w:hAnsi="Segoe UI" w:cs="Segoe UI"/>
-          <w:color w:val="000000"/>
-          <w:sz w:val="20"/>
-          <w:szCs w:val="20"/>
-          <w:shd w:val="clear" w:color="auto" w:fill="FFFFFF"/>
-        </w:rPr>
-        <w:t xml:space="preserve"> program.</w:t>
+        <w:t xml:space="preserve"> This must be running in the background before you run the iSonic program.</w:t>
       </w:r>
     </w:p>
     <w:p>
@@ -254,29 +424,7 @@
           <w:szCs w:val="20"/>
           <w:shd w:val="clear" w:color="auto" w:fill="FFFFFF"/>
         </w:rPr>
-        <w:t xml:space="preserve"> </w:t>
-      </w:r>
-      <w:proofErr w:type="spellStart"/>
-      <w:r>
-        <w:rPr>
-          <w:rFonts w:ascii="Segoe UI" w:hAnsi="Segoe UI" w:cs="Segoe UI"/>
-          <w:color w:val="000000"/>
-          <w:sz w:val="20"/>
-          <w:szCs w:val="20"/>
-          <w:shd w:val="clear" w:color="auto" w:fill="FFFFFF"/>
-        </w:rPr>
-        <w:t>iSonic</w:t>
-      </w:r>
-      <w:proofErr w:type="spellEnd"/>
-      <w:r>
-        <w:rPr>
-          <w:rFonts w:ascii="Segoe UI" w:hAnsi="Segoe UI" w:cs="Segoe UI"/>
-          <w:color w:val="000000"/>
-          <w:sz w:val="20"/>
-          <w:szCs w:val="20"/>
-          <w:shd w:val="clear" w:color="auto" w:fill="FFFFFF"/>
-        </w:rPr>
-        <w:t xml:space="preserve"> version</w:t>
+        <w:t xml:space="preserve"> iSonic version</w:t>
       </w:r>
       <w:r>
         <w:rPr>
@@ -361,23 +509,7 @@
         </w:numPr>
       </w:pPr>
       <w:r>
-        <w:t xml:space="preserve">Once </w:t>
-      </w:r>
-      <w:proofErr w:type="spellStart"/>
-      <w:r>
-        <w:t>iSonic</w:t>
-      </w:r>
-      <w:proofErr w:type="spellEnd"/>
-      <w:r>
-        <w:t xml:space="preserve"> has started up, you will be on a page showing a </w:t>
-      </w:r>
-      <w:proofErr w:type="spellStart"/>
-      <w:r>
-        <w:t>scattergraph</w:t>
-      </w:r>
-      <w:proofErr w:type="spellEnd"/>
-      <w:r>
-        <w:t xml:space="preserve"> of some of the data. For now we will ignore this. Try using the tab key to cycle through the different displays. You should hear it announce what each </w:t>
+        <w:t xml:space="preserve">Once iSonic has started up, you will be on a page showing a scattergraph of some of the data. For now we will ignore this. Try using the tab key to cycle through the different displays. You should hear it announce what each </w:t>
       </w:r>
       <w:r>
         <w:t>page is when you change to it.</w:t>
@@ -650,17 +782,7 @@
         <w:t>relationships between geographic information and other trends</w:t>
       </w:r>
       <w:r>
-        <w:t xml:space="preserve">. These trends are often difficult to see when you’re analyzing a spreadsheet, but are apparent once you are analyzing the data on a map. </w:t>
-      </w:r>
-      <w:proofErr w:type="spellStart"/>
-      <w:proofErr w:type="gramStart"/>
-      <w:r>
-        <w:t>iSonic’s</w:t>
-      </w:r>
-      <w:proofErr w:type="spellEnd"/>
-      <w:proofErr w:type="gramEnd"/>
-      <w:r>
-        <w:t xml:space="preserve"> sonification abilities will let us listen to the geography instead of seeing it. We will use these features to analyze which area of the United States has the highest employment rate for 21 to 64 year olds with disabilities. </w:t>
+        <w:t xml:space="preserve">. These trends are often difficult to see when you’re analyzing a spreadsheet, but are apparent once you are analyzing the data on a map. iSonic’s sonification abilities will let us listen to the geography instead of seeing it. We will use these features to analyze which area of the United States has the highest employment rate for 21 to 64 year olds with disabilities. </w:t>
       </w:r>
       <w:r>
         <w:br/>
@@ -714,15 +836,7 @@
         <w:t xml:space="preserve">Now, </w:t>
       </w:r>
       <w:r>
-        <w:t xml:space="preserve">using the touchscreen??? Drawing pad??? </w:t>
-      </w:r>
-      <w:proofErr w:type="gramStart"/>
-      <w:r>
-        <w:t>try</w:t>
-      </w:r>
-      <w:proofErr w:type="gramEnd"/>
-      <w:r>
-        <w:t xml:space="preserve"> </w:t>
+        <w:t xml:space="preserve">using the touchscreen??? Drawing pad??? try </w:t>
       </w:r>
       <w:r>
         <w:t>dragging</w:t>
@@ -754,8 +868,6 @@
       <w:r>
         <w:t xml:space="preserve">filter </w:t>
       </w:r>
-      <w:bookmarkStart w:id="0" w:name="_GoBack"/>
-      <w:bookmarkEnd w:id="0"/>
       <w:r>
         <w:t>menu</w:t>
       </w:r>
@@ -776,6 +888,119 @@
 <file path=word/numbering.xml><?xml version="1.0" encoding="utf-8"?>
 <w:numbering xmlns:wpc="http://schemas.microsoft.com/office/word/2010/wordprocessingCanvas" xmlns:mc="http://schemas.openxmlformats.org/markup-compatibility/2006" xmlns:o="urn:schemas-microsoft-com:office:office" xmlns:r="http://schemas.openxmlformats.org/officeDocument/2006/relationships" xmlns:m="http://schemas.openxmlformats.org/officeDocument/2006/math" xmlns:v="urn:schemas-microsoft-com:vml" xmlns:wp14="http://schemas.microsoft.com/office/word/2010/wordprocessingDrawing" xmlns:wp="http://schemas.openxmlformats.org/drawingml/2006/wordprocessingDrawing" xmlns:w10="urn:schemas-microsoft-com:office:word" xmlns:w="http://schemas.openxmlformats.org/wordprocessingml/2006/main" xmlns:w14="http://schemas.microsoft.com/office/word/2010/wordml" xmlns:wpg="http://schemas.microsoft.com/office/word/2010/wordprocessingGroup" xmlns:wpi="http://schemas.microsoft.com/office/word/2010/wordprocessingInk" xmlns:wne="http://schemas.microsoft.com/office/word/2006/wordml" xmlns:wps="http://schemas.microsoft.com/office/word/2010/wordprocessingShape" mc:Ignorable="w14 wp14">
   <w:abstractNum w:abstractNumId="0">
+    <w:nsid w:val="0EB43EE1"/>
+    <w:multiLevelType w:val="hybridMultilevel"/>
+    <w:tmpl w:val="E26254A8"/>
+    <w:lvl w:ilvl="0" w:tplc="04090001">
+      <w:start w:val="1"/>
+      <w:numFmt w:val="bullet"/>
+      <w:lvlText w:val=""/>
+      <w:lvlJc w:val="left"/>
+      <w:pPr>
+        <w:ind w:left="720" w:hanging="360"/>
+      </w:pPr>
+      <w:rPr>
+        <w:rFonts w:ascii="Symbol" w:hAnsi="Symbol" w:hint="default"/>
+      </w:rPr>
+    </w:lvl>
+    <w:lvl w:ilvl="1" w:tplc="04090003" w:tentative="1">
+      <w:start w:val="1"/>
+      <w:numFmt w:val="bullet"/>
+      <w:lvlText w:val="o"/>
+      <w:lvlJc w:val="left"/>
+      <w:pPr>
+        <w:ind w:left="1440" w:hanging="360"/>
+      </w:pPr>
+      <w:rPr>
+        <w:rFonts w:ascii="Courier New" w:hAnsi="Courier New" w:cs="Courier New" w:hint="default"/>
+      </w:rPr>
+    </w:lvl>
+    <w:lvl w:ilvl="2" w:tplc="04090005" w:tentative="1">
+      <w:start w:val="1"/>
+      <w:numFmt w:val="bullet"/>
+      <w:lvlText w:val=""/>
+      <w:lvlJc w:val="left"/>
+      <w:pPr>
+        <w:ind w:left="2160" w:hanging="360"/>
+      </w:pPr>
+      <w:rPr>
+        <w:rFonts w:ascii="Wingdings" w:hAnsi="Wingdings" w:hint="default"/>
+      </w:rPr>
+    </w:lvl>
+    <w:lvl w:ilvl="3" w:tplc="04090001" w:tentative="1">
+      <w:start w:val="1"/>
+      <w:numFmt w:val="bullet"/>
+      <w:lvlText w:val=""/>
+      <w:lvlJc w:val="left"/>
+      <w:pPr>
+        <w:ind w:left="2880" w:hanging="360"/>
+      </w:pPr>
+      <w:rPr>
+        <w:rFonts w:ascii="Symbol" w:hAnsi="Symbol" w:hint="default"/>
+      </w:rPr>
+    </w:lvl>
+    <w:lvl w:ilvl="4" w:tplc="04090003" w:tentative="1">
+      <w:start w:val="1"/>
+      <w:numFmt w:val="bullet"/>
+      <w:lvlText w:val="o"/>
+      <w:lvlJc w:val="left"/>
+      <w:pPr>
+        <w:ind w:left="3600" w:hanging="360"/>
+      </w:pPr>
+      <w:rPr>
+        <w:rFonts w:ascii="Courier New" w:hAnsi="Courier New" w:cs="Courier New" w:hint="default"/>
+      </w:rPr>
+    </w:lvl>
+    <w:lvl w:ilvl="5" w:tplc="04090005" w:tentative="1">
+      <w:start w:val="1"/>
+      <w:numFmt w:val="bullet"/>
+      <w:lvlText w:val=""/>
+      <w:lvlJc w:val="left"/>
+      <w:pPr>
+        <w:ind w:left="4320" w:hanging="360"/>
+      </w:pPr>
+      <w:rPr>
+        <w:rFonts w:ascii="Wingdings" w:hAnsi="Wingdings" w:hint="default"/>
+      </w:rPr>
+    </w:lvl>
+    <w:lvl w:ilvl="6" w:tplc="04090001" w:tentative="1">
+      <w:start w:val="1"/>
+      <w:numFmt w:val="bullet"/>
+      <w:lvlText w:val=""/>
+      <w:lvlJc w:val="left"/>
+      <w:pPr>
+        <w:ind w:left="5040" w:hanging="360"/>
+      </w:pPr>
+      <w:rPr>
+        <w:rFonts w:ascii="Symbol" w:hAnsi="Symbol" w:hint="default"/>
+      </w:rPr>
+    </w:lvl>
+    <w:lvl w:ilvl="7" w:tplc="04090003" w:tentative="1">
+      <w:start w:val="1"/>
+      <w:numFmt w:val="bullet"/>
+      <w:lvlText w:val="o"/>
+      <w:lvlJc w:val="left"/>
+      <w:pPr>
+        <w:ind w:left="5760" w:hanging="360"/>
+      </w:pPr>
+      <w:rPr>
+        <w:rFonts w:ascii="Courier New" w:hAnsi="Courier New" w:cs="Courier New" w:hint="default"/>
+      </w:rPr>
+    </w:lvl>
+    <w:lvl w:ilvl="8" w:tplc="04090005" w:tentative="1">
+      <w:start w:val="1"/>
+      <w:numFmt w:val="bullet"/>
+      <w:lvlText w:val=""/>
+      <w:lvlJc w:val="left"/>
+      <w:pPr>
+        <w:ind w:left="6480" w:hanging="360"/>
+      </w:pPr>
+      <w:rPr>
+        <w:rFonts w:ascii="Wingdings" w:hAnsi="Wingdings" w:hint="default"/>
+      </w:rPr>
+    </w:lvl>
+  </w:abstractNum>
+  <w:abstractNum w:abstractNumId="1">
     <w:nsid w:val="12103071"/>
     <w:multiLevelType w:val="hybridMultilevel"/>
     <w:tmpl w:val="E892F026"/>
@@ -864,7 +1089,120 @@
       </w:pPr>
     </w:lvl>
   </w:abstractNum>
-  <w:abstractNum w:abstractNumId="1">
+  <w:abstractNum w:abstractNumId="2">
+    <w:nsid w:val="22531543"/>
+    <w:multiLevelType w:val="hybridMultilevel"/>
+    <w:tmpl w:val="C5EA4410"/>
+    <w:lvl w:ilvl="0" w:tplc="04090001">
+      <w:start w:val="1"/>
+      <w:numFmt w:val="bullet"/>
+      <w:lvlText w:val=""/>
+      <w:lvlJc w:val="left"/>
+      <w:pPr>
+        <w:ind w:left="720" w:hanging="360"/>
+      </w:pPr>
+      <w:rPr>
+        <w:rFonts w:ascii="Symbol" w:hAnsi="Symbol" w:hint="default"/>
+      </w:rPr>
+    </w:lvl>
+    <w:lvl w:ilvl="1" w:tplc="04090003" w:tentative="1">
+      <w:start w:val="1"/>
+      <w:numFmt w:val="bullet"/>
+      <w:lvlText w:val="o"/>
+      <w:lvlJc w:val="left"/>
+      <w:pPr>
+        <w:ind w:left="1440" w:hanging="360"/>
+      </w:pPr>
+      <w:rPr>
+        <w:rFonts w:ascii="Courier New" w:hAnsi="Courier New" w:cs="Courier New" w:hint="default"/>
+      </w:rPr>
+    </w:lvl>
+    <w:lvl w:ilvl="2" w:tplc="04090005" w:tentative="1">
+      <w:start w:val="1"/>
+      <w:numFmt w:val="bullet"/>
+      <w:lvlText w:val=""/>
+      <w:lvlJc w:val="left"/>
+      <w:pPr>
+        <w:ind w:left="2160" w:hanging="360"/>
+      </w:pPr>
+      <w:rPr>
+        <w:rFonts w:ascii="Wingdings" w:hAnsi="Wingdings" w:hint="default"/>
+      </w:rPr>
+    </w:lvl>
+    <w:lvl w:ilvl="3" w:tplc="04090001" w:tentative="1">
+      <w:start w:val="1"/>
+      <w:numFmt w:val="bullet"/>
+      <w:lvlText w:val=""/>
+      <w:lvlJc w:val="left"/>
+      <w:pPr>
+        <w:ind w:left="2880" w:hanging="360"/>
+      </w:pPr>
+      <w:rPr>
+        <w:rFonts w:ascii="Symbol" w:hAnsi="Symbol" w:hint="default"/>
+      </w:rPr>
+    </w:lvl>
+    <w:lvl w:ilvl="4" w:tplc="04090003" w:tentative="1">
+      <w:start w:val="1"/>
+      <w:numFmt w:val="bullet"/>
+      <w:lvlText w:val="o"/>
+      <w:lvlJc w:val="left"/>
+      <w:pPr>
+        <w:ind w:left="3600" w:hanging="360"/>
+      </w:pPr>
+      <w:rPr>
+        <w:rFonts w:ascii="Courier New" w:hAnsi="Courier New" w:cs="Courier New" w:hint="default"/>
+      </w:rPr>
+    </w:lvl>
+    <w:lvl w:ilvl="5" w:tplc="04090005" w:tentative="1">
+      <w:start w:val="1"/>
+      <w:numFmt w:val="bullet"/>
+      <w:lvlText w:val=""/>
+      <w:lvlJc w:val="left"/>
+      <w:pPr>
+        <w:ind w:left="4320" w:hanging="360"/>
+      </w:pPr>
+      <w:rPr>
+        <w:rFonts w:ascii="Wingdings" w:hAnsi="Wingdings" w:hint="default"/>
+      </w:rPr>
+    </w:lvl>
+    <w:lvl w:ilvl="6" w:tplc="04090001" w:tentative="1">
+      <w:start w:val="1"/>
+      <w:numFmt w:val="bullet"/>
+      <w:lvlText w:val=""/>
+      <w:lvlJc w:val="left"/>
+      <w:pPr>
+        <w:ind w:left="5040" w:hanging="360"/>
+      </w:pPr>
+      <w:rPr>
+        <w:rFonts w:ascii="Symbol" w:hAnsi="Symbol" w:hint="default"/>
+      </w:rPr>
+    </w:lvl>
+    <w:lvl w:ilvl="7" w:tplc="04090003" w:tentative="1">
+      <w:start w:val="1"/>
+      <w:numFmt w:val="bullet"/>
+      <w:lvlText w:val="o"/>
+      <w:lvlJc w:val="left"/>
+      <w:pPr>
+        <w:ind w:left="5760" w:hanging="360"/>
+      </w:pPr>
+      <w:rPr>
+        <w:rFonts w:ascii="Courier New" w:hAnsi="Courier New" w:cs="Courier New" w:hint="default"/>
+      </w:rPr>
+    </w:lvl>
+    <w:lvl w:ilvl="8" w:tplc="04090005" w:tentative="1">
+      <w:start w:val="1"/>
+      <w:numFmt w:val="bullet"/>
+      <w:lvlText w:val=""/>
+      <w:lvlJc w:val="left"/>
+      <w:pPr>
+        <w:ind w:left="6480" w:hanging="360"/>
+      </w:pPr>
+      <w:rPr>
+        <w:rFonts w:ascii="Wingdings" w:hAnsi="Wingdings" w:hint="default"/>
+      </w:rPr>
+    </w:lvl>
+  </w:abstractNum>
+  <w:abstractNum w:abstractNumId="3">
     <w:nsid w:val="25E50E7C"/>
     <w:multiLevelType w:val="hybridMultilevel"/>
     <w:tmpl w:val="D1C8984C"/>
@@ -953,11 +1291,133 @@
       </w:pPr>
     </w:lvl>
   </w:abstractNum>
+  <w:abstractNum w:abstractNumId="4">
+    <w:nsid w:val="76ED2A90"/>
+    <w:multiLevelType w:val="hybridMultilevel"/>
+    <w:tmpl w:val="38D82670"/>
+    <w:lvl w:ilvl="0" w:tplc="04090001">
+      <w:start w:val="1"/>
+      <w:numFmt w:val="bullet"/>
+      <w:lvlText w:val=""/>
+      <w:lvlJc w:val="left"/>
+      <w:pPr>
+        <w:ind w:left="720" w:hanging="360"/>
+      </w:pPr>
+      <w:rPr>
+        <w:rFonts w:ascii="Symbol" w:hAnsi="Symbol" w:hint="default"/>
+      </w:rPr>
+    </w:lvl>
+    <w:lvl w:ilvl="1" w:tplc="04090003" w:tentative="1">
+      <w:start w:val="1"/>
+      <w:numFmt w:val="bullet"/>
+      <w:lvlText w:val="o"/>
+      <w:lvlJc w:val="left"/>
+      <w:pPr>
+        <w:ind w:left="1440" w:hanging="360"/>
+      </w:pPr>
+      <w:rPr>
+        <w:rFonts w:ascii="Courier New" w:hAnsi="Courier New" w:cs="Courier New" w:hint="default"/>
+      </w:rPr>
+    </w:lvl>
+    <w:lvl w:ilvl="2" w:tplc="04090005" w:tentative="1">
+      <w:start w:val="1"/>
+      <w:numFmt w:val="bullet"/>
+      <w:lvlText w:val=""/>
+      <w:lvlJc w:val="left"/>
+      <w:pPr>
+        <w:ind w:left="2160" w:hanging="360"/>
+      </w:pPr>
+      <w:rPr>
+        <w:rFonts w:ascii="Wingdings" w:hAnsi="Wingdings" w:hint="default"/>
+      </w:rPr>
+    </w:lvl>
+    <w:lvl w:ilvl="3" w:tplc="04090001" w:tentative="1">
+      <w:start w:val="1"/>
+      <w:numFmt w:val="bullet"/>
+      <w:lvlText w:val=""/>
+      <w:lvlJc w:val="left"/>
+      <w:pPr>
+        <w:ind w:left="2880" w:hanging="360"/>
+      </w:pPr>
+      <w:rPr>
+        <w:rFonts w:ascii="Symbol" w:hAnsi="Symbol" w:hint="default"/>
+      </w:rPr>
+    </w:lvl>
+    <w:lvl w:ilvl="4" w:tplc="04090003" w:tentative="1">
+      <w:start w:val="1"/>
+      <w:numFmt w:val="bullet"/>
+      <w:lvlText w:val="o"/>
+      <w:lvlJc w:val="left"/>
+      <w:pPr>
+        <w:ind w:left="3600" w:hanging="360"/>
+      </w:pPr>
+      <w:rPr>
+        <w:rFonts w:ascii="Courier New" w:hAnsi="Courier New" w:cs="Courier New" w:hint="default"/>
+      </w:rPr>
+    </w:lvl>
+    <w:lvl w:ilvl="5" w:tplc="04090005" w:tentative="1">
+      <w:start w:val="1"/>
+      <w:numFmt w:val="bullet"/>
+      <w:lvlText w:val=""/>
+      <w:lvlJc w:val="left"/>
+      <w:pPr>
+        <w:ind w:left="4320" w:hanging="360"/>
+      </w:pPr>
+      <w:rPr>
+        <w:rFonts w:ascii="Wingdings" w:hAnsi="Wingdings" w:hint="default"/>
+      </w:rPr>
+    </w:lvl>
+    <w:lvl w:ilvl="6" w:tplc="04090001" w:tentative="1">
+      <w:start w:val="1"/>
+      <w:numFmt w:val="bullet"/>
+      <w:lvlText w:val=""/>
+      <w:lvlJc w:val="left"/>
+      <w:pPr>
+        <w:ind w:left="5040" w:hanging="360"/>
+      </w:pPr>
+      <w:rPr>
+        <w:rFonts w:ascii="Symbol" w:hAnsi="Symbol" w:hint="default"/>
+      </w:rPr>
+    </w:lvl>
+    <w:lvl w:ilvl="7" w:tplc="04090003" w:tentative="1">
+      <w:start w:val="1"/>
+      <w:numFmt w:val="bullet"/>
+      <w:lvlText w:val="o"/>
+      <w:lvlJc w:val="left"/>
+      <w:pPr>
+        <w:ind w:left="5760" w:hanging="360"/>
+      </w:pPr>
+      <w:rPr>
+        <w:rFonts w:ascii="Courier New" w:hAnsi="Courier New" w:cs="Courier New" w:hint="default"/>
+      </w:rPr>
+    </w:lvl>
+    <w:lvl w:ilvl="8" w:tplc="04090005" w:tentative="1">
+      <w:start w:val="1"/>
+      <w:numFmt w:val="bullet"/>
+      <w:lvlText w:val=""/>
+      <w:lvlJc w:val="left"/>
+      <w:pPr>
+        <w:ind w:left="6480" w:hanging="360"/>
+      </w:pPr>
+      <w:rPr>
+        <w:rFonts w:ascii="Wingdings" w:hAnsi="Wingdings" w:hint="default"/>
+      </w:rPr>
+    </w:lvl>
+  </w:abstractNum>
   <w:num w:numId="1">
+    <w:abstractNumId w:val="1"/>
+  </w:num>
+  <w:num w:numId="2">
+    <w:abstractNumId w:val="3"/>
+  </w:num>
+  <w:num w:numId="3">
     <w:abstractNumId w:val="0"/>
   </w:num>
-  <w:num w:numId="2">
-    <w:abstractNumId w:val="1"/>
+  <w:num w:numId="4">
+    <w:abstractNumId w:val="2"/>
+  </w:num>
+  <w:num w:numId="5">
+    <w:abstractNumId w:val="4"/>
   </w:num>
 </w:numbering>
 </file>

</xml_diff>

<commit_message>
small touch up to isonic activity
</commit_message>
<xml_diff>
--- a/InProgress/iSonic Activity.docx
+++ b/InProgress/iSonic Activity.docx
@@ -9,13 +9,7 @@
     </w:p>
     <w:p>
       <w:r>
-        <w:t xml:space="preserve">Topic Description: </w:t>
-      </w:r>
-      <w:r>
-        <w:t>In this lesson, students learn how computers can be used</w:t>
-      </w:r>
-      <w:r>
-        <w:t xml:space="preserve"> as a tool for visualizing and understanding data. Sonification, the transformation of data into sound, is explored in particular.</w:t>
+        <w:t>Topic Description: In this lesson, students learn how computers can be used as a tool for visualizing and understanding data. Sonification, the transformation of data into sound, is explored in particular.</w:t>
       </w:r>
     </w:p>
     <w:p>
@@ -144,7 +138,21 @@
         <w:t>Stud</w:t>
       </w:r>
       <w:r>
-        <w:t>ents follow tutorial below (??? Minutes)</w:t>
+        <w:t xml:space="preserve">ents follow tutorial below </w:t>
+      </w:r>
+      <w:r>
+        <w:t>with assistance</w:t>
+      </w:r>
+      <w:bookmarkStart w:id="0" w:name="_GoBack"/>
+      <w:bookmarkEnd w:id="0"/>
+      <w:r>
+        <w:t>(</w:t>
+      </w:r>
+      <w:r>
+        <w:t>90-120</w:t>
+      </w:r>
+      <w:r>
+        <w:t xml:space="preserve"> Minutes)</w:t>
       </w:r>
     </w:p>
     <w:p>
@@ -220,8 +228,6 @@
         </w:rPr>
         <w:t>:</w:t>
       </w:r>
-      <w:bookmarkStart w:id="0" w:name="_GoBack"/>
-      <w:bookmarkEnd w:id="0"/>
     </w:p>
     <w:p>
       <w:r>
@@ -544,18 +550,6 @@
       <w:r>
         <w:t xml:space="preserve">. </w:t>
       </w:r>
-      <w:r>
-        <w:t xml:space="preserve">By pressing the space bar, you can hear </w:t>
-      </w:r>
-      <w:r>
-        <w:t>complete</w:t>
-      </w:r>
-      <w:r>
-        <w:t xml:space="preserve"> information about </w:t>
-      </w:r>
-      <w:r>
-        <w:t>the state you are on.</w:t>
-      </w:r>
     </w:p>
     <w:p>
       <w:pPr>
@@ -569,7 +563,31 @@
         <w:t xml:space="preserve">Press F10 to </w:t>
       </w:r>
       <w:r>
-        <w:t>access the menu, which contains all of the different commands and their keyboard shortcuts. Using the arrow keys, navigate left to “Information Level”, then down to “Decrease Level.” Repeat this process until it says “Information Level 0.” Try navigating the map now.</w:t>
+        <w:t xml:space="preserve">access the menu, which contains all of the different commands and their keyboard shortcuts. Using the arrow keys, navigate </w:t>
+      </w:r>
+      <w:r>
+        <w:t>right</w:t>
+      </w:r>
+      <w:r>
+        <w:t xml:space="preserve"> to “Information Level”, then down to “Decrease Level.” Repeat this process until it says “Information Level 0.”</w:t>
+      </w:r>
+      <w:r>
+        <w:t xml:space="preserve"> By changing the information level, you can control how much information the program gives you as you use the map.</w:t>
+      </w:r>
+      <w:r>
+        <w:t xml:space="preserve"> Try navigating the map now.</w:t>
+      </w:r>
+      <w:r>
+        <w:t xml:space="preserve"> By pressing the space bar, you can </w:t>
+      </w:r>
+      <w:r>
+        <w:t>listen to</w:t>
+      </w:r>
+      <w:r>
+        <w:t xml:space="preserve"> complete informa</w:t>
+      </w:r>
+      <w:r>
+        <w:t>tion about the state you are on regardless of what information level you are on.</w:t>
       </w:r>
     </w:p>
     <w:p>
@@ -735,6 +753,9 @@
       </w:r>
       <w:r>
         <w:br/>
+      </w:r>
+      <w:r>
+        <w:lastRenderedPageBreak/>
         <w:t xml:space="preserve">By pressing the ‘O’ key we can order the information in any </w:t>
       </w:r>
       <w:r>
@@ -747,11 +768,7 @@
         <w:t xml:space="preserve">By pressing it multiple times, we can cycle through unsorted (default), ascending, and descending order. </w:t>
       </w:r>
       <w:r>
-        <w:t xml:space="preserve">At any time, </w:t>
-      </w:r>
-      <w:r>
-        <w:lastRenderedPageBreak/>
-        <w:t>you can press CTRL-O to return all columns to their default unsorted ordering.</w:t>
+        <w:t>At any time, you can press CTRL-O to return all columns to their default unsorted ordering.</w:t>
       </w:r>
       <w:r>
         <w:br/>
@@ -836,13 +853,19 @@
         <w:t xml:space="preserve">Now, </w:t>
       </w:r>
       <w:r>
-        <w:t xml:space="preserve">using the touchscreen??? Drawing pad??? try </w:t>
+        <w:t xml:space="preserve">using the </w:t>
+      </w:r>
+      <w:r>
+        <w:t>drawing pad</w:t>
+      </w:r>
+      <w:r>
+        <w:t xml:space="preserve"> try </w:t>
       </w:r>
       <w:r>
         <w:t>dragging</w:t>
       </w:r>
       <w:r>
-        <w:t xml:space="preserve"> over the map (with the left mouse button down if necessary). </w:t>
+        <w:t xml:space="preserve"> over the map. </w:t>
       </w:r>
       <w:r>
         <w:t>The states that have been unselected will make soft piano-like notes when you drag over them, but those that are still selected will continue to make high pitched trilling sounds. By dragging over the map and listening to where the selected states are, you should be able to identify a large region with high employment rates for people with disabilities. Which region is it?</w:t>

</xml_diff>